<commit_message>
Added challenges/values of the project
</commit_message>
<xml_diff>
--- a/final_project/docs/Project Idea.docx
+++ b/final_project/docs/Project Idea.docx
@@ -57,7 +57,7 @@
           <w:sz w:val="24"/>
           <w:szCs w:val="24"/>
         </w:rPr>
-        <w:t xml:space="preserve"> Hyun Joon Cho , </w:t>
+        <w:t xml:space="preserve"> Hyun </w:t>
       </w:r>
       <w:proofErr w:type="spellStart"/>
       <w:r>
@@ -66,7 +66,7 @@
           <w:sz w:val="24"/>
           <w:szCs w:val="24"/>
         </w:rPr>
-        <w:t>Sanghyun</w:t>
+        <w:t>Joon</w:t>
       </w:r>
       <w:proofErr w:type="spellEnd"/>
       <w:r>
@@ -75,7 +75,7 @@
           <w:sz w:val="24"/>
           <w:szCs w:val="24"/>
         </w:rPr>
-        <w:t xml:space="preserve"> Choi</w:t>
+        <w:t xml:space="preserve"> Cho , Sanghyun Choi</w:t>
       </w:r>
     </w:p>
     <w:p>
@@ -550,9 +550,222 @@
           <w:szCs w:val="24"/>
         </w:rPr>
       </w:pPr>
-      <w:r>
+      <w:proofErr w:type="gramStart"/>
+      <w:r>
+        <w:rPr>
+          <w:rFonts w:ascii="Times New Roman" w:hAnsi="Times New Roman" w:cs="Times New Roman"/>
+          <w:b/>
+          <w:sz w:val="24"/>
+          <w:szCs w:val="24"/>
+        </w:rPr>
+        <w:t>Challenges</w:t>
+      </w:r>
+      <w:r>
+        <w:rPr>
+          <w:rFonts w:ascii="Times New Roman" w:hAnsi="Times New Roman" w:cs="Times New Roman"/>
+          <w:b/>
+          <w:sz w:val="24"/>
+          <w:szCs w:val="24"/>
+        </w:rPr>
+        <w:t xml:space="preserve"> :</w:t>
+      </w:r>
+      <w:proofErr w:type="gramEnd"/>
+    </w:p>
+    <w:p>
+      <w:pPr>
+        <w:pStyle w:val="NoSpacing"/>
+        <w:numPr>
+          <w:ilvl w:val="0"/>
+          <w:numId w:val="1"/>
+        </w:numPr>
+        <w:rPr>
+          <w:rFonts w:ascii="Times New Roman" w:hAnsi="Times New Roman" w:cs="Times New Roman"/>
+          <w:sz w:val="24"/>
+          <w:szCs w:val="24"/>
+        </w:rPr>
+      </w:pPr>
+      <w:r>
+        <w:rPr>
+          <w:rFonts w:ascii="Times New Roman" w:hAnsi="Times New Roman" w:cs="Times New Roman"/>
+          <w:sz w:val="24"/>
+          <w:szCs w:val="24"/>
+        </w:rPr>
+        <w:t>Deal with all the different structures of data in various websites.</w:t>
+      </w:r>
+    </w:p>
+    <w:p>
+      <w:pPr>
+        <w:pStyle w:val="NoSpacing"/>
+        <w:numPr>
+          <w:ilvl w:val="0"/>
+          <w:numId w:val="1"/>
+        </w:numPr>
+        <w:rPr>
+          <w:rFonts w:ascii="Times New Roman" w:hAnsi="Times New Roman" w:cs="Times New Roman"/>
+          <w:sz w:val="24"/>
+          <w:szCs w:val="24"/>
+        </w:rPr>
+      </w:pPr>
+      <w:r>
+        <w:rPr>
+          <w:rFonts w:ascii="Times New Roman" w:hAnsi="Times New Roman" w:cs="Times New Roman"/>
+          <w:sz w:val="24"/>
+          <w:szCs w:val="24"/>
+        </w:rPr>
+        <w:t>Translate (possibly using an open-source API) different languages into English before displaying data from non-English website.</w:t>
+      </w:r>
+    </w:p>
+    <w:p>
+      <w:pPr>
+        <w:pStyle w:val="NoSpacing"/>
+        <w:numPr>
+          <w:ilvl w:val="0"/>
+          <w:numId w:val="1"/>
+        </w:numPr>
+        <w:rPr>
+          <w:rFonts w:ascii="Times New Roman" w:hAnsi="Times New Roman" w:cs="Times New Roman"/>
+          <w:sz w:val="24"/>
+          <w:szCs w:val="24"/>
+        </w:rPr>
+      </w:pPr>
+      <w:r>
+        <w:rPr>
+          <w:rFonts w:ascii="Times New Roman" w:hAnsi="Times New Roman" w:cs="Times New Roman"/>
+          <w:sz w:val="24"/>
+          <w:szCs w:val="24"/>
+        </w:rPr>
+        <w:t xml:space="preserve">Leverage multiple sources of data to extract insight and provide advice to users (e.g. a </w:t>
+      </w:r>
+      <w:r>
+        <w:rPr>
+          <w:rFonts w:ascii="Times New Roman" w:hAnsi="Times New Roman" w:cs="Times New Roman"/>
+          <w:sz w:val="24"/>
+          <w:szCs w:val="24"/>
+        </w:rPr>
+        <w:lastRenderedPageBreak/>
+        <w:t>crude estimation of user's chance of admission based on his/her current background).</w:t>
+      </w:r>
+    </w:p>
+    <w:p>
+      <w:pPr>
+        <w:pStyle w:val="NoSpacing"/>
+        <w:rPr>
+          <w:rFonts w:ascii="Times New Roman" w:hAnsi="Times New Roman" w:cs="Times New Roman"/>
+          <w:sz w:val="24"/>
+          <w:szCs w:val="24"/>
+        </w:rPr>
+      </w:pPr>
+    </w:p>
+    <w:p>
+      <w:pPr>
+        <w:pStyle w:val="NoSpacing"/>
+        <w:rPr>
+          <w:rFonts w:ascii="Times New Roman" w:hAnsi="Times New Roman" w:cs="Times New Roman"/>
+          <w:b/>
+          <w:sz w:val="24"/>
+          <w:szCs w:val="24"/>
+        </w:rPr>
+      </w:pPr>
+      <w:proofErr w:type="gramStart"/>
+      <w:r>
+        <w:rPr>
+          <w:rFonts w:ascii="Times New Roman" w:hAnsi="Times New Roman" w:cs="Times New Roman"/>
+          <w:b/>
+          <w:sz w:val="24"/>
+          <w:szCs w:val="24"/>
+        </w:rPr>
+        <w:t>Values</w:t>
+      </w:r>
+      <w:r>
+        <w:rPr>
+          <w:rFonts w:ascii="Times New Roman" w:hAnsi="Times New Roman" w:cs="Times New Roman"/>
+          <w:b/>
+          <w:sz w:val="24"/>
+          <w:szCs w:val="24"/>
+        </w:rPr>
+        <w:t xml:space="preserve"> :</w:t>
+      </w:r>
+      <w:proofErr w:type="gramEnd"/>
+    </w:p>
+    <w:p>
+      <w:pPr>
+        <w:pStyle w:val="NoSpacing"/>
+        <w:numPr>
+          <w:ilvl w:val="0"/>
+          <w:numId w:val="1"/>
+        </w:numPr>
+        <w:rPr>
+          <w:rFonts w:ascii="Times New Roman" w:hAnsi="Times New Roman" w:cs="Times New Roman"/>
+          <w:sz w:val="24"/>
+          <w:szCs w:val="24"/>
+        </w:rPr>
+      </w:pPr>
+      <w:r>
+        <w:rPr>
+          <w:rFonts w:ascii="Times New Roman" w:hAnsi="Times New Roman" w:cs="Times New Roman"/>
+          <w:sz w:val="24"/>
+          <w:szCs w:val="24"/>
+        </w:rPr>
+        <w:t>[As far as we know] There is no other website that serves this purpose (i.e. viewing graduate school information from multiple sources in a single system).</w:t>
+      </w:r>
+    </w:p>
+    <w:p>
+      <w:pPr>
+        <w:pStyle w:val="NoSpacing"/>
+        <w:numPr>
+          <w:ilvl w:val="0"/>
+          <w:numId w:val="1"/>
+        </w:numPr>
+        <w:rPr>
+          <w:rFonts w:ascii="Times New Roman" w:hAnsi="Times New Roman" w:cs="Times New Roman"/>
+          <w:sz w:val="24"/>
+          <w:szCs w:val="24"/>
+        </w:rPr>
+      </w:pPr>
+      <w:r>
+        <w:rPr>
+          <w:rFonts w:ascii="Times New Roman" w:hAnsi="Times New Roman" w:cs="Times New Roman"/>
+          <w:sz w:val="24"/>
+          <w:szCs w:val="24"/>
+        </w:rPr>
+        <w:t>Based on the features described above, we may be able to provide automated advice for choosing schools.</w:t>
+      </w:r>
+      <w:bookmarkStart w:id="0" w:name="_GoBack"/>
+      <w:bookmarkEnd w:id="0"/>
+    </w:p>
+    <w:p>
+      <w:pPr>
+        <w:pStyle w:val="NoSpacing"/>
         <w:rPr>
           <w:rFonts w:ascii="Times New Roman" w:hAnsi="Times New Roman" w:cs="Times New Roman" w:hint="eastAsia"/>
+          <w:sz w:val="24"/>
+          <w:szCs w:val="24"/>
+        </w:rPr>
+      </w:pPr>
+    </w:p>
+    <w:p>
+      <w:pPr>
+        <w:pStyle w:val="NoSpacing"/>
+        <w:rPr>
+          <w:rFonts w:ascii="Times New Roman" w:hAnsi="Times New Roman" w:cs="Times New Roman"/>
+          <w:sz w:val="24"/>
+          <w:szCs w:val="24"/>
+        </w:rPr>
+      </w:pPr>
+    </w:p>
+    <w:p>
+      <w:pPr>
+        <w:pStyle w:val="NoSpacing"/>
+        <w:rPr>
+          <w:rFonts w:ascii="Times New Roman" w:hAnsi="Times New Roman" w:cs="Times New Roman"/>
+          <w:b/>
+          <w:sz w:val="24"/>
+          <w:szCs w:val="24"/>
+        </w:rPr>
+      </w:pPr>
+      <w:r>
+        <w:rPr>
+          <w:rFonts w:ascii="Times New Roman" w:hAnsi="Times New Roman" w:cs="Times New Roman" w:hint="eastAsia"/>
           <w:b/>
           <w:sz w:val="24"/>
           <w:szCs w:val="24"/>
@@ -625,7 +838,6 @@
           <w:sz w:val="24"/>
           <w:szCs w:val="24"/>
         </w:rPr>
-        <w:lastRenderedPageBreak/>
         <w:t xml:space="preserve">Status on </w:t>
       </w:r>
       <w:proofErr w:type="gramStart"/>
@@ -684,7 +896,7 @@
           <w:szCs w:val="24"/>
         </w:rPr>
       </w:pPr>
-      <w:hyperlink r:id="rId4" w:history="1">
+      <w:hyperlink r:id="rId5" w:history="1">
         <w:r>
           <w:rPr>
             <w:rStyle w:val="Hyperlink"/>
@@ -914,7 +1126,7 @@
       <w:pPr>
         <w:pStyle w:val="NoSpacing"/>
         <w:rPr>
-          <w:rFonts w:ascii="Times New Roman" w:hAnsi="Times New Roman" w:cs="Times New Roman" w:hint="eastAsia"/>
+          <w:rFonts w:ascii="Times New Roman" w:hAnsi="Times New Roman" w:cs="Times New Roman"/>
           <w:sz w:val="24"/>
           <w:szCs w:val="24"/>
         </w:rPr>
@@ -943,29 +1155,19 @@
           <w:sz w:val="24"/>
           <w:szCs w:val="24"/>
         </w:rPr>
-        <w:t xml:space="preserve"> W</w:t>
-      </w:r>
-      <w:bookmarkStart w:id="0" w:name="_GoBack"/>
-      <w:bookmarkEnd w:id="0"/>
-      <w:r>
-        <w:rPr>
-          <w:rFonts w:ascii="Times New Roman" w:hAnsi="Times New Roman" w:cs="Times New Roman"/>
-          <w:sz w:val="24"/>
-          <w:szCs w:val="24"/>
-        </w:rPr>
-        <w:t>ill start looking at Go Hackers Webpage</w:t>
-      </w:r>
-    </w:p>
-    <w:p>
-      <w:pPr>
-        <w:pStyle w:val="NoSpacing"/>
-        <w:rPr>
-          <w:rFonts w:ascii="Times New Roman" w:hAnsi="Times New Roman" w:cs="Times New Roman"/>
-          <w:sz w:val="24"/>
-          <w:szCs w:val="24"/>
-        </w:rPr>
-      </w:pPr>
-      <w:hyperlink r:id="rId5" w:history="1">
+        <w:t xml:space="preserve"> Will start looking at Go Hackers Webpage</w:t>
+      </w:r>
+    </w:p>
+    <w:p>
+      <w:pPr>
+        <w:pStyle w:val="NoSpacing"/>
+        <w:rPr>
+          <w:rFonts w:ascii="Times New Roman" w:hAnsi="Times New Roman" w:cs="Times New Roman"/>
+          <w:sz w:val="24"/>
+          <w:szCs w:val="24"/>
+        </w:rPr>
+      </w:pPr>
+      <w:hyperlink r:id="rId6" w:history="1">
         <w:r>
           <w:rPr>
             <w:rStyle w:val="Hyperlink"/>
@@ -1049,6 +1251,126 @@
     </w:sectPr>
   </w:body>
 </w:document>
+</file>
+
+<file path=word/numbering.xml><?xml version="1.0" encoding="utf-8"?>
+<w:numbering xmlns:wpc="http://schemas.microsoft.com/office/word/2010/wordprocessingCanvas" xmlns:mc="http://schemas.openxmlformats.org/markup-compatibility/2006" xmlns:o="urn:schemas-microsoft-com:office:office" xmlns:r="http://schemas.openxmlformats.org/officeDocument/2006/relationships" xmlns:m="http://schemas.openxmlformats.org/officeDocument/2006/math" xmlns:v="urn:schemas-microsoft-com:vml" xmlns:wp14="http://schemas.microsoft.com/office/word/2010/wordprocessingDrawing" xmlns:wp="http://schemas.openxmlformats.org/drawingml/2006/wordprocessingDrawing" xmlns:w10="urn:schemas-microsoft-com:office:word" xmlns:w="http://schemas.openxmlformats.org/wordprocessingml/2006/main" xmlns:w14="http://schemas.microsoft.com/office/word/2010/wordml" xmlns:w15="http://schemas.microsoft.com/office/word/2012/wordml" xmlns:wpg="http://schemas.microsoft.com/office/word/2010/wordprocessingGroup" xmlns:wpi="http://schemas.microsoft.com/office/word/2010/wordprocessingInk" xmlns:wne="http://schemas.microsoft.com/office/word/2006/wordml" xmlns:wps="http://schemas.microsoft.com/office/word/2010/wordprocessingShape" mc:Ignorable="w14 w15 wp14">
+  <w:abstractNum w:abstractNumId="0" w15:restartNumberingAfterBreak="0">
+    <w:nsid w:val="71C42E6E"/>
+    <w:multiLevelType w:val="hybridMultilevel"/>
+    <w:tmpl w:val="7758F31A"/>
+    <w:lvl w:ilvl="0" w:tplc="4E7E8C9A">
+      <w:numFmt w:val="bullet"/>
+      <w:lvlText w:val=""/>
+      <w:lvlJc w:val="left"/>
+      <w:pPr>
+        <w:ind w:left="760" w:hanging="360"/>
+      </w:pPr>
+      <w:rPr>
+        <w:rFonts w:ascii="Wingdings" w:eastAsiaTheme="minorEastAsia" w:hAnsi="Wingdings" w:cs="Times New Roman" w:hint="default"/>
+      </w:rPr>
+    </w:lvl>
+    <w:lvl w:ilvl="1" w:tplc="04090003" w:tentative="1">
+      <w:start w:val="1"/>
+      <w:numFmt w:val="bullet"/>
+      <w:lvlText w:val=""/>
+      <w:lvlJc w:val="left"/>
+      <w:pPr>
+        <w:ind w:left="1200" w:hanging="400"/>
+      </w:pPr>
+      <w:rPr>
+        <w:rFonts w:ascii="Wingdings" w:hAnsi="Wingdings" w:hint="default"/>
+      </w:rPr>
+    </w:lvl>
+    <w:lvl w:ilvl="2" w:tplc="04090005" w:tentative="1">
+      <w:start w:val="1"/>
+      <w:numFmt w:val="bullet"/>
+      <w:lvlText w:val=""/>
+      <w:lvlJc w:val="left"/>
+      <w:pPr>
+        <w:ind w:left="1600" w:hanging="400"/>
+      </w:pPr>
+      <w:rPr>
+        <w:rFonts w:ascii="Wingdings" w:hAnsi="Wingdings" w:hint="default"/>
+      </w:rPr>
+    </w:lvl>
+    <w:lvl w:ilvl="3" w:tplc="04090001" w:tentative="1">
+      <w:start w:val="1"/>
+      <w:numFmt w:val="bullet"/>
+      <w:lvlText w:val=""/>
+      <w:lvlJc w:val="left"/>
+      <w:pPr>
+        <w:ind w:left="2000" w:hanging="400"/>
+      </w:pPr>
+      <w:rPr>
+        <w:rFonts w:ascii="Wingdings" w:hAnsi="Wingdings" w:hint="default"/>
+      </w:rPr>
+    </w:lvl>
+    <w:lvl w:ilvl="4" w:tplc="04090003" w:tentative="1">
+      <w:start w:val="1"/>
+      <w:numFmt w:val="bullet"/>
+      <w:lvlText w:val=""/>
+      <w:lvlJc w:val="left"/>
+      <w:pPr>
+        <w:ind w:left="2400" w:hanging="400"/>
+      </w:pPr>
+      <w:rPr>
+        <w:rFonts w:ascii="Wingdings" w:hAnsi="Wingdings" w:hint="default"/>
+      </w:rPr>
+    </w:lvl>
+    <w:lvl w:ilvl="5" w:tplc="04090005" w:tentative="1">
+      <w:start w:val="1"/>
+      <w:numFmt w:val="bullet"/>
+      <w:lvlText w:val=""/>
+      <w:lvlJc w:val="left"/>
+      <w:pPr>
+        <w:ind w:left="2800" w:hanging="400"/>
+      </w:pPr>
+      <w:rPr>
+        <w:rFonts w:ascii="Wingdings" w:hAnsi="Wingdings" w:hint="default"/>
+      </w:rPr>
+    </w:lvl>
+    <w:lvl w:ilvl="6" w:tplc="04090001" w:tentative="1">
+      <w:start w:val="1"/>
+      <w:numFmt w:val="bullet"/>
+      <w:lvlText w:val=""/>
+      <w:lvlJc w:val="left"/>
+      <w:pPr>
+        <w:ind w:left="3200" w:hanging="400"/>
+      </w:pPr>
+      <w:rPr>
+        <w:rFonts w:ascii="Wingdings" w:hAnsi="Wingdings" w:hint="default"/>
+      </w:rPr>
+    </w:lvl>
+    <w:lvl w:ilvl="7" w:tplc="04090003" w:tentative="1">
+      <w:start w:val="1"/>
+      <w:numFmt w:val="bullet"/>
+      <w:lvlText w:val=""/>
+      <w:lvlJc w:val="left"/>
+      <w:pPr>
+        <w:ind w:left="3600" w:hanging="400"/>
+      </w:pPr>
+      <w:rPr>
+        <w:rFonts w:ascii="Wingdings" w:hAnsi="Wingdings" w:hint="default"/>
+      </w:rPr>
+    </w:lvl>
+    <w:lvl w:ilvl="8" w:tplc="04090005" w:tentative="1">
+      <w:start w:val="1"/>
+      <w:numFmt w:val="bullet"/>
+      <w:lvlText w:val=""/>
+      <w:lvlJc w:val="left"/>
+      <w:pPr>
+        <w:ind w:left="4000" w:hanging="400"/>
+      </w:pPr>
+      <w:rPr>
+        <w:rFonts w:ascii="Wingdings" w:hAnsi="Wingdings" w:hint="default"/>
+      </w:rPr>
+    </w:lvl>
+  </w:abstractNum>
+  <w:num w:numId="1">
+    <w:abstractNumId w:val="0"/>
+  </w:num>
+</w:numbering>
 </file>
 
 <file path=word/styles.xml><?xml version="1.0" encoding="utf-8"?>

</xml_diff>